<commit_message>
Actualizacion de la documentación
</commit_message>
<xml_diff>
--- a/Documentacion/DEFINICION DE LOS MOCKUPS DE PROYECTO FINAL.docx
+++ b/Documentacion/DEFINICION DE LOS MOCKUPS DE PROYECTO FINAL.docx
@@ -187,6 +187,26 @@
         </w:r>
       </w:hyperlink>
     </w:p>
+    <w:p>
+      <w:hyperlink r:id="rId6" w:history="1">
+        <w:r>
+          <w:rPr>
+            <w:rStyle w:val="Hipervnculo"/>
+          </w:rPr>
+          <w:t>https://trello.com/c/nDWkPzBx/13-primera-presentacion-tb1</w:t>
+        </w:r>
+      </w:hyperlink>
+    </w:p>
+    <w:p>
+      <w:hyperlink r:id="rId7" w:history="1">
+        <w:r>
+          <w:rPr>
+            <w:rStyle w:val="Hipervnculo"/>
+          </w:rPr>
+          <w:t>https://github.com/jvizarreta/HomeLife.git</w:t>
+        </w:r>
+      </w:hyperlink>
+    </w:p>
     <w:p/>
     <w:p>
       <w:pPr>
@@ -201,7 +221,15 @@
         <w:t>OBJETIVO DEL PROYECTO</w:t>
       </w:r>
       <w:r>
-        <w:t>: Reducir el uso de papel entre los propietarios de la residencial Home Life mediante la tecnología. Los propietarios podrán acceder de forma inmediata a los recibos de mantenimiento, realizar reservas y tener información de contacto de los administradores de la residencial. Asimismo, poder enviar sus comprobantes de pago al sistema de administración.</w:t>
+        <w:t xml:space="preserve">: Reducir el uso de papel entre los propietarios de la residencial Home </w:t>
+      </w:r>
+      <w:proofErr w:type="spellStart"/>
+      <w:r>
+        <w:t>Life</w:t>
+      </w:r>
+      <w:proofErr w:type="spellEnd"/>
+      <w:r>
+        <w:t xml:space="preserve"> mediante la tecnología. Los propietarios podrán acceder de forma inmediata a los recibos de mantenimiento, realizar reservas y tener información de contacto de los administradores de la residencial. Asimismo, poder enviar sus comprobantes de pago al sistema de administración.</w:t>
       </w:r>
     </w:p>
     <w:p>
@@ -209,7 +237,15 @@
         <w:t>El orden de los mockups se obtuvo</w:t>
       </w:r>
       <w:r>
-        <w:t xml:space="preserve"> por marvelapp:</w:t>
+        <w:t xml:space="preserve"> por </w:t>
+      </w:r>
+      <w:proofErr w:type="spellStart"/>
+      <w:r>
+        <w:t>marvelapp</w:t>
+      </w:r>
+      <w:proofErr w:type="spellEnd"/>
+      <w:r>
+        <w:t>:</w:t>
       </w:r>
     </w:p>
     <w:p/>
@@ -228,99 +264,6 @@
             <wp:extent cx="7031494" cy="2419350"/>
             <wp:effectExtent l="0" t="0" r="0" b="0"/>
             <wp:docPr id="1" name="Imagen 1"/>
-            <wp:cNvGraphicFramePr>
-              <a:graphicFrameLocks xmlns:a="http://schemas.openxmlformats.org/drawingml/2006/main" noChangeAspect="1"/>
-            </wp:cNvGraphicFramePr>
-            <a:graphic xmlns:a="http://schemas.openxmlformats.org/drawingml/2006/main">
-              <a:graphicData uri="http://schemas.openxmlformats.org/drawingml/2006/picture">
-                <pic:pic xmlns:pic="http://schemas.openxmlformats.org/drawingml/2006/picture">
-                  <pic:nvPicPr>
-                    <pic:cNvPr id="1" name=""/>
-                    <pic:cNvPicPr/>
-                  </pic:nvPicPr>
-                  <pic:blipFill>
-                    <a:blip r:embed="rId6"/>
-                    <a:stretch>
-                      <a:fillRect/>
-                    </a:stretch>
-                  </pic:blipFill>
-                  <pic:spPr>
-                    <a:xfrm>
-                      <a:off x="0" y="0"/>
-                      <a:ext cx="7054060" cy="2427115"/>
-                    </a:xfrm>
-                    <a:prstGeom prst="rect">
-                      <a:avLst/>
-                    </a:prstGeom>
-                  </pic:spPr>
-                </pic:pic>
-              </a:graphicData>
-            </a:graphic>
-          </wp:inline>
-        </w:drawing>
-      </w:r>
-    </w:p>
-    <w:p>
-      <w:pPr>
-        <w:ind w:left="-1276"/>
-        <w:jc w:val="center"/>
-      </w:pPr>
-      <w:r>
-        <w:rPr>
-          <w:noProof/>
-        </w:rPr>
-        <w:drawing>
-          <wp:inline distT="0" distB="0" distL="0" distR="0" wp14:anchorId="7D73DC3C" wp14:editId="34ADC316">
-            <wp:extent cx="6918436" cy="2256790"/>
-            <wp:effectExtent l="0" t="0" r="0" b="0"/>
-            <wp:docPr id="4" name="Imagen 4"/>
-            <wp:cNvGraphicFramePr>
-              <a:graphicFrameLocks xmlns:a="http://schemas.openxmlformats.org/drawingml/2006/main" noChangeAspect="1"/>
-            </wp:cNvGraphicFramePr>
-            <a:graphic xmlns:a="http://schemas.openxmlformats.org/drawingml/2006/main">
-              <a:graphicData uri="http://schemas.openxmlformats.org/drawingml/2006/picture">
-                <pic:pic xmlns:pic="http://schemas.openxmlformats.org/drawingml/2006/picture">
-                  <pic:nvPicPr>
-                    <pic:cNvPr id="1" name=""/>
-                    <pic:cNvPicPr/>
-                  </pic:nvPicPr>
-                  <pic:blipFill>
-                    <a:blip r:embed="rId7"/>
-                    <a:stretch>
-                      <a:fillRect/>
-                    </a:stretch>
-                  </pic:blipFill>
-                  <pic:spPr>
-                    <a:xfrm>
-                      <a:off x="0" y="0"/>
-                      <a:ext cx="6931341" cy="2261000"/>
-                    </a:xfrm>
-                    <a:prstGeom prst="rect">
-                      <a:avLst/>
-                    </a:prstGeom>
-                  </pic:spPr>
-                </pic:pic>
-              </a:graphicData>
-            </a:graphic>
-          </wp:inline>
-        </w:drawing>
-      </w:r>
-    </w:p>
-    <w:p>
-      <w:pPr>
-        <w:ind w:left="-1276"/>
-        <w:jc w:val="center"/>
-      </w:pPr>
-      <w:r>
-        <w:rPr>
-          <w:noProof/>
-        </w:rPr>
-        <w:lastRenderedPageBreak/>
-        <w:drawing>
-          <wp:inline distT="0" distB="0" distL="0" distR="0" wp14:anchorId="54536FAE" wp14:editId="647FF2F5">
-            <wp:extent cx="6850797" cy="2105025"/>
-            <wp:effectExtent l="0" t="0" r="7620" b="0"/>
-            <wp:docPr id="5" name="Imagen 5"/>
             <wp:cNvGraphicFramePr>
               <a:graphicFrameLocks xmlns:a="http://schemas.openxmlformats.org/drawingml/2006/main" noChangeAspect="1"/>
             </wp:cNvGraphicFramePr>
@@ -340,7 +283,7 @@
                   <pic:spPr>
                     <a:xfrm>
                       <a:off x="0" y="0"/>
-                      <a:ext cx="6871311" cy="2111328"/>
+                      <a:ext cx="7054060" cy="2427115"/>
                     </a:xfrm>
                     <a:prstGeom prst="rect">
                       <a:avLst/>
@@ -356,16 +299,18 @@
     <w:p>
       <w:pPr>
         <w:ind w:left="-1276"/>
+        <w:jc w:val="center"/>
       </w:pPr>
       <w:r>
         <w:rPr>
           <w:noProof/>
         </w:rPr>
+        <w:lastRenderedPageBreak/>
         <w:drawing>
-          <wp:inline distT="0" distB="0" distL="0" distR="0" wp14:anchorId="6D4BC375" wp14:editId="2B9DD909">
-            <wp:extent cx="6822731" cy="2101215"/>
+          <wp:inline distT="0" distB="0" distL="0" distR="0" wp14:anchorId="7D73DC3C" wp14:editId="34ADC316">
+            <wp:extent cx="6918436" cy="2256790"/>
             <wp:effectExtent l="0" t="0" r="0" b="0"/>
-            <wp:docPr id="6" name="Imagen 6"/>
+            <wp:docPr id="4" name="Imagen 4"/>
             <wp:cNvGraphicFramePr>
               <a:graphicFrameLocks xmlns:a="http://schemas.openxmlformats.org/drawingml/2006/main" noChangeAspect="1"/>
             </wp:cNvGraphicFramePr>
@@ -385,7 +330,7 @@
                   <pic:spPr>
                     <a:xfrm>
                       <a:off x="0" y="0"/>
-                      <a:ext cx="6829591" cy="2103328"/>
+                      <a:ext cx="6931341" cy="2261000"/>
                     </a:xfrm>
                     <a:prstGeom prst="rect">
                       <a:avLst/>
@@ -401,21 +346,17 @@
     <w:p>
       <w:pPr>
         <w:ind w:left="-1276"/>
-      </w:pPr>
-    </w:p>
-    <w:p>
-      <w:pPr>
-        <w:ind w:left="-1276"/>
+        <w:jc w:val="center"/>
       </w:pPr>
       <w:r>
         <w:rPr>
           <w:noProof/>
         </w:rPr>
         <w:drawing>
-          <wp:inline distT="0" distB="0" distL="0" distR="0" wp14:anchorId="2F4F5CFF" wp14:editId="0CA5CE96">
-            <wp:extent cx="6662799" cy="2000250"/>
-            <wp:effectExtent l="0" t="0" r="5080" b="0"/>
-            <wp:docPr id="7" name="Imagen 7"/>
+          <wp:inline distT="0" distB="0" distL="0" distR="0" wp14:anchorId="54536FAE" wp14:editId="647FF2F5">
+            <wp:extent cx="6850797" cy="2105025"/>
+            <wp:effectExtent l="0" t="0" r="7620" b="0"/>
+            <wp:docPr id="5" name="Imagen 5"/>
             <wp:cNvGraphicFramePr>
               <a:graphicFrameLocks xmlns:a="http://schemas.openxmlformats.org/drawingml/2006/main" noChangeAspect="1"/>
             </wp:cNvGraphicFramePr>
@@ -435,7 +376,7 @@
                   <pic:spPr>
                     <a:xfrm>
                       <a:off x="0" y="0"/>
-                      <a:ext cx="6680308" cy="2005506"/>
+                      <a:ext cx="6871311" cy="2111328"/>
                     </a:xfrm>
                     <a:prstGeom prst="rect">
                       <a:avLst/>
@@ -457,10 +398,10 @@
           <w:noProof/>
         </w:rPr>
         <w:drawing>
-          <wp:inline distT="0" distB="0" distL="0" distR="0" wp14:anchorId="289BA220" wp14:editId="153088A0">
-            <wp:extent cx="6493589" cy="2009775"/>
-            <wp:effectExtent l="0" t="0" r="2540" b="0"/>
-            <wp:docPr id="8" name="Imagen 8"/>
+          <wp:inline distT="0" distB="0" distL="0" distR="0" wp14:anchorId="6D4BC375" wp14:editId="2B9DD909">
+            <wp:extent cx="6822731" cy="2101215"/>
+            <wp:effectExtent l="0" t="0" r="0" b="0"/>
+            <wp:docPr id="6" name="Imagen 6"/>
             <wp:cNvGraphicFramePr>
               <a:graphicFrameLocks xmlns:a="http://schemas.openxmlformats.org/drawingml/2006/main" noChangeAspect="1"/>
             </wp:cNvGraphicFramePr>
@@ -480,6 +421,102 @@
                   <pic:spPr>
                     <a:xfrm>
                       <a:off x="0" y="0"/>
+                      <a:ext cx="6829591" cy="2103328"/>
+                    </a:xfrm>
+                    <a:prstGeom prst="rect">
+                      <a:avLst/>
+                    </a:prstGeom>
+                  </pic:spPr>
+                </pic:pic>
+              </a:graphicData>
+            </a:graphic>
+          </wp:inline>
+        </w:drawing>
+      </w:r>
+    </w:p>
+    <w:p>
+      <w:pPr>
+        <w:ind w:left="-1276"/>
+      </w:pPr>
+    </w:p>
+    <w:p>
+      <w:pPr>
+        <w:ind w:left="-1276"/>
+      </w:pPr>
+      <w:r>
+        <w:rPr>
+          <w:noProof/>
+        </w:rPr>
+        <w:lastRenderedPageBreak/>
+        <w:drawing>
+          <wp:inline distT="0" distB="0" distL="0" distR="0" wp14:anchorId="2F4F5CFF" wp14:editId="0CA5CE96">
+            <wp:extent cx="6662799" cy="2000250"/>
+            <wp:effectExtent l="0" t="0" r="5080" b="0"/>
+            <wp:docPr id="7" name="Imagen 7"/>
+            <wp:cNvGraphicFramePr>
+              <a:graphicFrameLocks xmlns:a="http://schemas.openxmlformats.org/drawingml/2006/main" noChangeAspect="1"/>
+            </wp:cNvGraphicFramePr>
+            <a:graphic xmlns:a="http://schemas.openxmlformats.org/drawingml/2006/main">
+              <a:graphicData uri="http://schemas.openxmlformats.org/drawingml/2006/picture">
+                <pic:pic xmlns:pic="http://schemas.openxmlformats.org/drawingml/2006/picture">
+                  <pic:nvPicPr>
+                    <pic:cNvPr id="1" name=""/>
+                    <pic:cNvPicPr/>
+                  </pic:nvPicPr>
+                  <pic:blipFill>
+                    <a:blip r:embed="rId12"/>
+                    <a:stretch>
+                      <a:fillRect/>
+                    </a:stretch>
+                  </pic:blipFill>
+                  <pic:spPr>
+                    <a:xfrm>
+                      <a:off x="0" y="0"/>
+                      <a:ext cx="6680308" cy="2005506"/>
+                    </a:xfrm>
+                    <a:prstGeom prst="rect">
+                      <a:avLst/>
+                    </a:prstGeom>
+                  </pic:spPr>
+                </pic:pic>
+              </a:graphicData>
+            </a:graphic>
+          </wp:inline>
+        </w:drawing>
+      </w:r>
+    </w:p>
+    <w:p>
+      <w:pPr>
+        <w:ind w:left="-1276"/>
+      </w:pPr>
+      <w:r>
+        <w:rPr>
+          <w:noProof/>
+        </w:rPr>
+        <w:drawing>
+          <wp:inline distT="0" distB="0" distL="0" distR="0" wp14:anchorId="289BA220" wp14:editId="153088A0">
+            <wp:extent cx="6493589" cy="2009775"/>
+            <wp:effectExtent l="0" t="0" r="2540" b="0"/>
+            <wp:docPr id="8" name="Imagen 8"/>
+            <wp:cNvGraphicFramePr>
+              <a:graphicFrameLocks xmlns:a="http://schemas.openxmlformats.org/drawingml/2006/main" noChangeAspect="1"/>
+            </wp:cNvGraphicFramePr>
+            <a:graphic xmlns:a="http://schemas.openxmlformats.org/drawingml/2006/main">
+              <a:graphicData uri="http://schemas.openxmlformats.org/drawingml/2006/picture">
+                <pic:pic xmlns:pic="http://schemas.openxmlformats.org/drawingml/2006/picture">
+                  <pic:nvPicPr>
+                    <pic:cNvPr id="1" name=""/>
+                    <pic:cNvPicPr/>
+                  </pic:nvPicPr>
+                  <pic:blipFill>
+                    <a:blip r:embed="rId13"/>
+                    <a:stretch>
+                      <a:fillRect/>
+                    </a:stretch>
+                  </pic:blipFill>
+                  <pic:spPr>
+                    <a:xfrm>
+                      <a:off x="0" y="0"/>
                       <a:ext cx="6504409" cy="2013124"/>
                     </a:xfrm>
                     <a:prstGeom prst="rect">
@@ -501,7 +538,6 @@
         <w:rPr>
           <w:noProof/>
         </w:rPr>
-        <w:lastRenderedPageBreak/>
         <w:drawing>
           <wp:inline distT="0" distB="0" distL="0" distR="0" wp14:anchorId="6C4CB5B2" wp14:editId="0A0484A7">
             <wp:extent cx="6019800" cy="1883665"/>
@@ -518,7 +554,7 @@
                     <pic:cNvPicPr/>
                   </pic:nvPicPr>
                   <pic:blipFill>
-                    <a:blip r:embed="rId12"/>
+                    <a:blip r:embed="rId14"/>
                     <a:stretch>
                       <a:fillRect/>
                     </a:stretch>

</xml_diff>